<commit_message>
feat(main): added 2 first labs
</commit_message>
<xml_diff>
--- a/labs/lab02/report/Л02_Андрюшин_отчет.docx
+++ b/labs/lab02/report/Л02_Андрюшин_отчет.docx
@@ -11,6 +11,7 @@
       </w:pPr>
       <w:r>
         <w:rPr/>
+        <w:t>aaa</w:t>
       </w:r>
     </w:p>
     <w:sectPr>
@@ -20,6 +21,7 @@
       <w:pgNumType w:fmt="decimal"/>
       <w:formProt w:val="false"/>
       <w:textDirection w:val="lrTb"/>
+      <w:docGrid w:type="default" w:linePitch="100" w:charSpace="0"/>
     </w:sectPr>
   </w:body>
 </w:document>
@@ -39,7 +41,6 @@
     </w:rPrDefault>
     <w:pPrDefault>
       <w:pPr>
-        <w:widowControl/>
         <w:suppressAutoHyphens w:val="true"/>
       </w:pPr>
     </w:pPrDefault>
@@ -49,7 +50,10 @@
     <w:qFormat/>
     <w:pPr>
       <w:widowControl/>
+      <w:suppressAutoHyphens w:val="true"/>
       <w:bidi w:val="0"/>
+      <w:spacing w:before="0" w:after="0"/>
+      <w:jc w:val="left"/>
     </w:pPr>
     <w:rPr>
       <w:rFonts w:ascii="Liberation Serif" w:hAnsi="Liberation Serif" w:eastAsia="Noto Serif CJK SC" w:cs="Lohit Devanagari"/>

</xml_diff>